<commit_message>
License terms added.  Other improvements.
</commit_message>
<xml_diff>
--- a/Coding Standards.docx
+++ b/Coding Standards.docx
@@ -53,8 +53,6 @@
       <w:r>
         <w:t>developer</w:t>
       </w:r>
-      <w:bookmarkStart w:id="0" w:name="_GoBack"/>
-      <w:bookmarkEnd w:id="0"/>
       <w:r>
         <w:t xml:space="preserve"> to set their preferred tab width while preserving alignment for readability.</w:t>
       </w:r>
@@ -262,7 +260,15 @@
         <w:t xml:space="preserve">n subclasses, as this </w:t>
       </w:r>
       <w:r>
-        <w:t>opens the possibility of different functions being called for different pointer types.</w:t>
+        <w:t>opens the possibility of different functions being called</w:t>
+      </w:r>
+      <w:r>
+        <w:t xml:space="preserve"> on the same object</w:t>
+      </w:r>
+      <w:bookmarkStart w:id="0" w:name="_GoBack"/>
+      <w:bookmarkEnd w:id="0"/>
+      <w:r>
+        <w:t xml:space="preserve"> for different pointer types.</w:t>
       </w:r>
     </w:p>
     <w:p>
@@ -535,27 +541,7 @@
           <w:szCs w:val="19"/>
           <w:highlight w:val="white"/>
         </w:rPr>
-        <w:t>"../</w:t>
-      </w:r>
-      <w:r>
-        <w:rPr>
-          <w:rFonts w:ascii="Consolas" w:hAnsi="Consolas" w:cs="Consolas"/>
-          <w:color w:val="A31515"/>
-          <w:sz w:val="19"/>
-          <w:szCs w:val="19"/>
-          <w:highlight w:val="white"/>
-        </w:rPr>
-        <w:t>config</w:t>
-      </w:r>
-      <w:r>
-        <w:rPr>
-          <w:rFonts w:ascii="Consolas" w:hAnsi="Consolas" w:cs="Consolas"/>
-          <w:color w:val="A31515"/>
-          <w:sz w:val="19"/>
-          <w:szCs w:val="19"/>
-          <w:highlight w:val="white"/>
-        </w:rPr>
-        <w:t>.h"</w:t>
+        <w:t>"../config.h"</w:t>
       </w:r>
       <w:r>
         <w:t>)</w:t>
@@ -1164,6 +1150,7 @@
   <w:style w:type="character" w:default="1" w:styleId="DefaultParagraphFont">
     <w:name w:val="Default Paragraph Font"/>
     <w:uiPriority w:val="1"/>
+    <w:semiHidden/>
     <w:unhideWhenUsed/>
   </w:style>
   <w:style w:type="table" w:default="1" w:styleId="TableNormal">

</xml_diff>

<commit_message>
Moving Concurrent usage to a sub-module.
</commit_message>
<xml_diff>
--- a/Coding Standards.docx
+++ b/Coding Standards.docx
@@ -29,7 +29,21 @@
     </w:p>
     <w:p>
       <w:r>
-        <w:t>All code shall conform to the C++11 standard.  Taking full advantage of the features C++11 and the STL has to offer is encouraged, but with consideration to predictable memory use, code performance, and toolchain support.</w:t>
+        <w:t>All code shall conform to the C++1</w:t>
+      </w:r>
+      <w:r>
+        <w:t>7</w:t>
+      </w:r>
+      <w:r>
+        <w:t xml:space="preserve"> standard.  Taking full advantage of the features C++1</w:t>
+      </w:r>
+      <w:r>
+        <w:t>7</w:t>
+      </w:r>
+      <w:bookmarkStart w:id="0" w:name="_GoBack"/>
+      <w:bookmarkEnd w:id="0"/>
+      <w:r>
+        <w:t xml:space="preserve"> and the STL has to offer is encouraged, but with consideration to predictable memory use, code performance, and toolchain support.</w:t>
       </w:r>
     </w:p>
     <w:p>
@@ -314,14 +328,12 @@
       <w:r>
         <w:t xml:space="preserve">Pointers shall be set to null using the </w:t>
       </w:r>
-      <w:proofErr w:type="spellStart"/>
       <w:r>
         <w:rPr>
           <w:color w:val="0070C0"/>
         </w:rPr>
         <w:t>nullptr</w:t>
       </w:r>
-      <w:proofErr w:type="spellEnd"/>
       <w:r>
         <w:rPr>
           <w:color w:val="0070C0"/>
@@ -345,25 +357,7 @@
     </w:p>
     <w:p>
       <w:r>
-        <w:t xml:space="preserve">Raw pointers should only be used to pass the address of an object with no transfer of ownership, and for storing the address of non-owned objects.  </w:t>
-      </w:r>
-      <w:proofErr w:type="spellStart"/>
-      <w:proofErr w:type="gramStart"/>
-      <w:r>
-        <w:t>std</w:t>
-      </w:r>
-      <w:proofErr w:type="spellEnd"/>
-      <w:r>
-        <w:t>::</w:t>
-      </w:r>
-      <w:proofErr w:type="spellStart"/>
-      <w:r>
-        <w:t>unique_ptr</w:t>
-      </w:r>
-      <w:proofErr w:type="spellEnd"/>
-      <w:proofErr w:type="gramEnd"/>
-      <w:r>
-        <w:t xml:space="preserve"> shall be used to store pointers which are in the scope of their ownership, and as the return type of functions that pass ownership to the </w:t>
+        <w:t xml:space="preserve">Raw pointers should only be used to pass the address of an object with no transfer of ownership, and for storing the address of non-owned objects.  std::unique_ptr shall be used to store pointers which are in the scope of their ownership, and as the return type of functions that pass ownership to the </w:t>
       </w:r>
       <w:r>
         <w:t>caller</w:t>
@@ -376,39 +370,8 @@
       </w:r>
     </w:p>
     <w:p>
-      <w:proofErr w:type="spellStart"/>
-      <w:proofErr w:type="gramStart"/>
-      <w:r>
-        <w:t>std</w:t>
-      </w:r>
-      <w:proofErr w:type="spellEnd"/>
-      <w:r>
-        <w:t>::</w:t>
-      </w:r>
-      <w:proofErr w:type="spellStart"/>
-      <w:r>
-        <w:t>shared_ptr</w:t>
-      </w:r>
-      <w:proofErr w:type="spellEnd"/>
-      <w:proofErr w:type="gramEnd"/>
-      <w:r>
-        <w:t xml:space="preserve"> and </w:t>
-      </w:r>
-      <w:proofErr w:type="spellStart"/>
-      <w:r>
-        <w:t>std</w:t>
-      </w:r>
-      <w:proofErr w:type="spellEnd"/>
-      <w:r>
-        <w:t>::</w:t>
-      </w:r>
-      <w:proofErr w:type="spellStart"/>
-      <w:r>
-        <w:t>weak_ptr</w:t>
-      </w:r>
-      <w:proofErr w:type="spellEnd"/>
-      <w:r>
-        <w:t xml:space="preserve"> shall be used to store pointers to objects with shared ownership.</w:t>
+      <w:r>
+        <w:t>std::shared_ptr and std::weak_ptr shall be used to store pointers to objects with shared ownership.</w:t>
       </w:r>
     </w:p>
     <w:p>
@@ -431,29 +394,13 @@
         <w:t xml:space="preserve"> </w:t>
       </w:r>
       <w:r>
-        <w:t xml:space="preserve">for use by </w:t>
-      </w:r>
-      <w:proofErr w:type="spellStart"/>
-      <w:r>
-        <w:t>Doxygen</w:t>
-      </w:r>
-      <w:proofErr w:type="spellEnd"/>
-      <w:r>
-        <w:t xml:space="preserve"> to generate documentation.  Any documentation should be of sufficient detail that examination of implementation should not be necessary </w:t>
+        <w:t xml:space="preserve">for use by Doxygen to generate documentation.  Any documentation should be of sufficient detail that examination of implementation should not be necessary </w:t>
       </w:r>
       <w:r>
         <w:t xml:space="preserve">to make correct use of a function or class. </w:t>
       </w:r>
       <w:r>
-        <w:t>“</w:t>
-      </w:r>
-      <w:proofErr w:type="spellStart"/>
-      <w:r>
-        <w:t>JavaDoc</w:t>
-      </w:r>
-      <w:proofErr w:type="spellEnd"/>
-      <w:r>
-        <w:t xml:space="preserve">” style </w:t>
+        <w:t xml:space="preserve">“JavaDoc” style </w:t>
       </w:r>
       <w:r>
         <w:t>comment blocks shall be used, and shall be indented to the level of the current block according to indentation standards.</w:t>
@@ -502,15 +449,7 @@
     </w:p>
     <w:p>
       <w:r>
-        <w:t xml:space="preserve">Tool chain files and build artifacts shall be located and created outside of the directories containing the source code.  This includes, but is not limited to </w:t>
-      </w:r>
-      <w:proofErr w:type="spellStart"/>
-      <w:r>
-        <w:t>makefiles</w:t>
-      </w:r>
-      <w:proofErr w:type="spellEnd"/>
-      <w:r>
-        <w:t>, IDE solution and project files, CMAKE lists, etc.</w:t>
+        <w:t>Tool chain files and build artifacts shall be located and created outside of the directories containing the source code.  This includes, but is not limited to makefiles, IDE solution and project files, CMAKE lists, etc.</w:t>
       </w:r>
     </w:p>
     <w:p>
@@ -523,30 +462,10 @@
     </w:p>
     <w:p>
       <w:r>
-        <w:t>Client facing h</w:t>
-      </w:r>
-      <w:r>
-        <w:t xml:space="preserve">eaders for a library </w:t>
-      </w:r>
-      <w:r>
-        <w:t>shall</w:t>
-      </w:r>
-      <w:r>
-        <w:t xml:space="preserve"> be contained within a folder named according to the library</w:t>
-      </w:r>
-      <w:r>
-        <w:t xml:space="preserve"> and </w:t>
-      </w:r>
-      <w:r>
-        <w:t>shall be in separate folders from implementation (*.</w:t>
-      </w:r>
-      <w:proofErr w:type="spellStart"/>
-      <w:r>
-        <w:t>cpp</w:t>
-      </w:r>
-      <w:proofErr w:type="spellEnd"/>
-      <w:r>
-        <w:t>) files</w:t>
+        <w:t xml:space="preserve">Client facing headers for a library shall be contained within a folder named according to the library and </w:t>
+      </w:r>
+      <w:r>
+        <w:t>shall be in separate folders from implementation (*.cpp) files</w:t>
       </w:r>
       <w:r>
         <w:t>.  I</w:t>
@@ -584,7 +503,6 @@
         </w:rPr>
         <w:t>&lt;</w:t>
       </w:r>
-      <w:proofErr w:type="spellStart"/>
       <w:r>
         <w:rPr>
           <w:rFonts w:ascii="Consolas" w:hAnsi="Consolas" w:cs="Consolas"/>
@@ -592,29 +510,8 @@
           <w:sz w:val="19"/>
           <w:szCs w:val="19"/>
         </w:rPr>
-        <w:t>libName</w:t>
-      </w:r>
-      <w:proofErr w:type="spellEnd"/>
-      <w:r>
-        <w:rPr>
-          <w:rFonts w:ascii="Consolas" w:hAnsi="Consolas" w:cs="Consolas"/>
-          <w:color w:val="A31515"/>
-          <w:sz w:val="19"/>
-          <w:szCs w:val="19"/>
-        </w:rPr>
-        <w:t>/</w:t>
-      </w:r>
-      <w:proofErr w:type="spellStart"/>
-      <w:r>
-        <w:rPr>
-          <w:rFonts w:ascii="Consolas" w:hAnsi="Consolas" w:cs="Consolas"/>
-          <w:color w:val="A31515"/>
-          <w:sz w:val="19"/>
-          <w:szCs w:val="19"/>
-        </w:rPr>
-        <w:t>header.h</w:t>
-      </w:r>
-      <w:proofErr w:type="spellEnd"/>
+        <w:t>libName/header.h</w:t>
+      </w:r>
       <w:r>
         <w:rPr>
           <w:rFonts w:ascii="Consolas" w:hAnsi="Consolas" w:cs="Consolas"/>
@@ -671,51 +568,7 @@
           <w:szCs w:val="19"/>
           <w:highlight w:val="white"/>
         </w:rPr>
-        <w:t>"</w:t>
-      </w:r>
-      <w:proofErr w:type="gramStart"/>
-      <w:r>
-        <w:rPr>
-          <w:rFonts w:ascii="Consolas" w:hAnsi="Consolas" w:cs="Consolas"/>
-          <w:color w:val="A31515"/>
-          <w:sz w:val="19"/>
-          <w:szCs w:val="19"/>
-          <w:highlight w:val="white"/>
-        </w:rPr>
-        <w:t>..</w:t>
-      </w:r>
-      <w:proofErr w:type="gramEnd"/>
-      <w:r>
-        <w:rPr>
-          <w:rFonts w:ascii="Consolas" w:hAnsi="Consolas" w:cs="Consolas"/>
-          <w:color w:val="A31515"/>
-          <w:sz w:val="19"/>
-          <w:szCs w:val="19"/>
-          <w:highlight w:val="white"/>
-        </w:rPr>
-        <w:t>/</w:t>
-      </w:r>
-      <w:proofErr w:type="spellStart"/>
-      <w:r>
-        <w:rPr>
-          <w:rFonts w:ascii="Consolas" w:hAnsi="Consolas" w:cs="Consolas"/>
-          <w:color w:val="A31515"/>
-          <w:sz w:val="19"/>
-          <w:szCs w:val="19"/>
-          <w:highlight w:val="white"/>
-        </w:rPr>
-        <w:t>config.h</w:t>
-      </w:r>
-      <w:proofErr w:type="spellEnd"/>
-      <w:r>
-        <w:rPr>
-          <w:rFonts w:ascii="Consolas" w:hAnsi="Consolas" w:cs="Consolas"/>
-          <w:color w:val="A31515"/>
-          <w:sz w:val="19"/>
-          <w:szCs w:val="19"/>
-          <w:highlight w:val="white"/>
-        </w:rPr>
-        <w:t>"</w:t>
+        <w:t>"../config.h"</w:t>
       </w:r>
       <w:r>
         <w:t>)</w:t>
@@ -734,8 +587,6 @@
       <w:r>
         <w:t xml:space="preserve"> as they see fit.  </w:t>
       </w:r>
-      <w:bookmarkStart w:id="0" w:name="_GoBack"/>
-      <w:bookmarkEnd w:id="0"/>
     </w:p>
     <w:sectPr>
       <w:pgSz w:w="12240" w:h="15840"/>

</xml_diff>